<commit_message>
Splits backlog into sprints
Backlog tasks split into general sprint groups.
</commit_message>
<xml_diff>
--- a/ProductBacklog/Product Backlog List.docx
+++ b/ProductBacklog/Product Backlog List.docx
@@ -26,6 +26,11 @@
     </w:p>
     <w:p/>
     <w:p>
+      <w:r>
+        <w:t>Sprint 1</w:t>
+      </w:r>
+    </w:p>
+    <w:p>
       <w:pPr>
         <w:pStyle w:val="ListParagraph"/>
         <w:numPr>
@@ -166,6 +171,11 @@
       </w:r>
     </w:p>
     <w:p>
+      <w:r>
+        <w:t>Sprint 2</w:t>
+      </w:r>
+    </w:p>
+    <w:p>
       <w:pPr>
         <w:pStyle w:val="ListParagraph"/>
         <w:numPr>
@@ -229,6 +239,11 @@
       </w:r>
     </w:p>
     <w:p>
+      <w:r>
+        <w:t>Sprint 3</w:t>
+      </w:r>
+    </w:p>
+    <w:p>
       <w:pPr>
         <w:pStyle w:val="ListParagraph"/>
         <w:numPr>
@@ -331,70 +346,55 @@
         </w:numPr>
       </w:pPr>
       <w:r>
-        <w:t>Complete section 1.</w:t>
-      </w:r>
-      <w:r>
-        <w:t>4 of the SDD</w:t>
-      </w:r>
-    </w:p>
-    <w:p>
-      <w:pPr>
-        <w:pStyle w:val="ListParagraph"/>
-        <w:numPr>
-          <w:ilvl w:val="0"/>
-          <w:numId w:val="1"/>
-        </w:numPr>
-      </w:pPr>
-      <w:r>
-        <w:t>Complete section 1.</w:t>
-      </w:r>
-      <w:r>
-        <w:t>5 of the SDD</w:t>
-      </w:r>
-    </w:p>
-    <w:p>
-      <w:pPr>
-        <w:pStyle w:val="ListParagraph"/>
-        <w:numPr>
-          <w:ilvl w:val="0"/>
-          <w:numId w:val="1"/>
-        </w:numPr>
-      </w:pPr>
-      <w:r>
-        <w:t xml:space="preserve">Complete section </w:t>
-      </w:r>
-      <w:r>
-        <w:t>2.1 of the SDD</w:t>
-      </w:r>
-    </w:p>
-    <w:p>
-      <w:pPr>
-        <w:pStyle w:val="ListParagraph"/>
-        <w:numPr>
-          <w:ilvl w:val="0"/>
-          <w:numId w:val="1"/>
-        </w:numPr>
-      </w:pPr>
-      <w:r>
-        <w:t xml:space="preserve">Complete section </w:t>
-      </w:r>
-      <w:r>
-        <w:t>2.2 of the SDD</w:t>
-      </w:r>
-    </w:p>
-    <w:p>
-      <w:pPr>
-        <w:pStyle w:val="ListParagraph"/>
-        <w:numPr>
-          <w:ilvl w:val="0"/>
-          <w:numId w:val="1"/>
-        </w:numPr>
-      </w:pPr>
-      <w:r>
-        <w:t>Complete section 2.</w:t>
-      </w:r>
-      <w:r>
-        <w:t>3 of the SDD</w:t>
+        <w:t>Complete section 1.4 of the SDD</w:t>
+      </w:r>
+    </w:p>
+    <w:p>
+      <w:pPr>
+        <w:pStyle w:val="ListParagraph"/>
+        <w:numPr>
+          <w:ilvl w:val="0"/>
+          <w:numId w:val="1"/>
+        </w:numPr>
+      </w:pPr>
+      <w:r>
+        <w:t>Complete section 1.5 of the SDD</w:t>
+      </w:r>
+    </w:p>
+    <w:p>
+      <w:pPr>
+        <w:pStyle w:val="ListParagraph"/>
+        <w:numPr>
+          <w:ilvl w:val="0"/>
+          <w:numId w:val="1"/>
+        </w:numPr>
+      </w:pPr>
+      <w:r>
+        <w:t>Complete section 2.1 of the SDD</w:t>
+      </w:r>
+    </w:p>
+    <w:p>
+      <w:pPr>
+        <w:pStyle w:val="ListParagraph"/>
+        <w:numPr>
+          <w:ilvl w:val="0"/>
+          <w:numId w:val="1"/>
+        </w:numPr>
+      </w:pPr>
+      <w:r>
+        <w:t>Complete section 2.2 of the SDD</w:t>
+      </w:r>
+    </w:p>
+    <w:p>
+      <w:pPr>
+        <w:pStyle w:val="ListParagraph"/>
+        <w:numPr>
+          <w:ilvl w:val="0"/>
+          <w:numId w:val="1"/>
+        </w:numPr>
+      </w:pPr>
+      <w:r>
+        <w:t>Complete section 2.3 of the SDD</w:t>
       </w:r>
     </w:p>
     <w:p>
@@ -418,75 +418,55 @@
         </w:numPr>
       </w:pPr>
       <w:r>
-        <w:t xml:space="preserve">Complete section </w:t>
-      </w:r>
-      <w:r>
-        <w:t>3.2 of the SDD</w:t>
-      </w:r>
-    </w:p>
-    <w:p>
-      <w:pPr>
-        <w:pStyle w:val="ListParagraph"/>
-        <w:numPr>
-          <w:ilvl w:val="0"/>
-          <w:numId w:val="1"/>
-        </w:numPr>
-      </w:pPr>
-      <w:r>
-        <w:t xml:space="preserve">Complete section </w:t>
-      </w:r>
-      <w:r>
-        <w:t>4.1</w:t>
-      </w:r>
-      <w:r>
-        <w:t xml:space="preserve"> of the SDD</w:t>
-      </w:r>
-    </w:p>
-    <w:p>
-      <w:pPr>
-        <w:pStyle w:val="ListParagraph"/>
-        <w:numPr>
-          <w:ilvl w:val="0"/>
-          <w:numId w:val="1"/>
-        </w:numPr>
-      </w:pPr>
-      <w:r>
-        <w:t xml:space="preserve">Complete section </w:t>
-      </w:r>
-      <w:r>
-        <w:t xml:space="preserve">4.2 </w:t>
-      </w:r>
-      <w:r>
-        <w:t>of the SDD</w:t>
-      </w:r>
-    </w:p>
-    <w:p>
-      <w:pPr>
-        <w:pStyle w:val="ListParagraph"/>
-        <w:numPr>
-          <w:ilvl w:val="0"/>
-          <w:numId w:val="1"/>
-        </w:numPr>
-      </w:pPr>
-      <w:r>
-        <w:t xml:space="preserve">Complete section </w:t>
-      </w:r>
-      <w:r>
-        <w:t>4.3</w:t>
-      </w:r>
-      <w:r>
-        <w:t xml:space="preserve"> of the SDD</w:t>
-      </w:r>
-    </w:p>
-    <w:p>
-      <w:pPr>
-        <w:pStyle w:val="ListParagraph"/>
-        <w:numPr>
-          <w:ilvl w:val="0"/>
-          <w:numId w:val="1"/>
-        </w:numPr>
-      </w:pPr>
-      <w:r>
+        <w:t>Complete section 3.2 of the SDD</w:t>
+      </w:r>
+    </w:p>
+    <w:p>
+      <w:pPr>
+        <w:pStyle w:val="ListParagraph"/>
+        <w:numPr>
+          <w:ilvl w:val="0"/>
+          <w:numId w:val="1"/>
+        </w:numPr>
+      </w:pPr>
+      <w:r>
+        <w:t>Complete section 4.1 of the SDD</w:t>
+      </w:r>
+    </w:p>
+    <w:p>
+      <w:pPr>
+        <w:pStyle w:val="ListParagraph"/>
+        <w:numPr>
+          <w:ilvl w:val="0"/>
+          <w:numId w:val="1"/>
+        </w:numPr>
+      </w:pPr>
+      <w:r>
+        <w:t>Complete section 4.2 of the SDD</w:t>
+      </w:r>
+    </w:p>
+    <w:p>
+      <w:pPr>
+        <w:pStyle w:val="ListParagraph"/>
+        <w:numPr>
+          <w:ilvl w:val="0"/>
+          <w:numId w:val="1"/>
+        </w:numPr>
+      </w:pPr>
+      <w:r>
+        <w:t>Complete section 4.3 of the SDD</w:t>
+      </w:r>
+    </w:p>
+    <w:p>
+      <w:pPr>
+        <w:pStyle w:val="ListParagraph"/>
+        <w:numPr>
+          <w:ilvl w:val="0"/>
+          <w:numId w:val="1"/>
+        </w:numPr>
+      </w:pPr>
+      <w:r>
+        <w:lastRenderedPageBreak/>
         <w:t>Complete section 5.1 of the SDD</w:t>
       </w:r>
     </w:p>
@@ -525,7 +505,6 @@
         </w:numPr>
       </w:pPr>
       <w:r>
-        <w:lastRenderedPageBreak/>
         <w:t>Complete section 1.1 of the System Requirements Specification (SRS)</w:t>
       </w:r>
     </w:p>
@@ -550,445 +529,295 @@
         </w:numPr>
       </w:pPr>
       <w:r>
-        <w:t>Complete section 1.</w:t>
-      </w:r>
-      <w:r>
-        <w:t>3</w:t>
-      </w:r>
-      <w:r>
-        <w:t xml:space="preserve"> of the SRS</w:t>
-      </w:r>
-    </w:p>
-    <w:p>
-      <w:pPr>
-        <w:pStyle w:val="ListParagraph"/>
-        <w:numPr>
-          <w:ilvl w:val="0"/>
-          <w:numId w:val="1"/>
-        </w:numPr>
-      </w:pPr>
-      <w:r>
-        <w:t>Complete section 1.</w:t>
-      </w:r>
-      <w:r>
-        <w:t>4</w:t>
-      </w:r>
-      <w:r>
-        <w:t xml:space="preserve"> of the SRS</w:t>
-      </w:r>
-    </w:p>
-    <w:p>
-      <w:pPr>
-        <w:pStyle w:val="ListParagraph"/>
-        <w:numPr>
-          <w:ilvl w:val="0"/>
-          <w:numId w:val="1"/>
-        </w:numPr>
-      </w:pPr>
-      <w:r>
-        <w:t>Complete section 1.</w:t>
-      </w:r>
-      <w:r>
-        <w:t>5</w:t>
-      </w:r>
-      <w:r>
-        <w:t xml:space="preserve"> of the SRS</w:t>
-      </w:r>
-    </w:p>
-    <w:p>
-      <w:pPr>
-        <w:pStyle w:val="ListParagraph"/>
-        <w:numPr>
-          <w:ilvl w:val="0"/>
-          <w:numId w:val="1"/>
-        </w:numPr>
-      </w:pPr>
-      <w:r>
-        <w:t xml:space="preserve">Complete section </w:t>
-      </w:r>
-      <w:r>
-        <w:t>2.1</w:t>
-      </w:r>
-      <w:r>
-        <w:t xml:space="preserve"> of the SRS</w:t>
-      </w:r>
-    </w:p>
-    <w:p>
-      <w:pPr>
-        <w:pStyle w:val="ListParagraph"/>
-        <w:numPr>
-          <w:ilvl w:val="0"/>
-          <w:numId w:val="1"/>
-        </w:numPr>
-      </w:pPr>
-      <w:r>
-        <w:t xml:space="preserve">Complete section </w:t>
-      </w:r>
-      <w:r>
-        <w:t>2.2</w:t>
-      </w:r>
-      <w:r>
-        <w:t xml:space="preserve"> of the SRS</w:t>
-      </w:r>
-    </w:p>
-    <w:p>
-      <w:pPr>
-        <w:pStyle w:val="ListParagraph"/>
-        <w:numPr>
-          <w:ilvl w:val="0"/>
-          <w:numId w:val="1"/>
-        </w:numPr>
-      </w:pPr>
-      <w:r>
-        <w:t xml:space="preserve">Complete section </w:t>
-      </w:r>
-      <w:r>
-        <w:t>2.3</w:t>
-      </w:r>
-      <w:r>
-        <w:t xml:space="preserve"> of the SRS</w:t>
-      </w:r>
-    </w:p>
-    <w:p>
-      <w:pPr>
-        <w:pStyle w:val="ListParagraph"/>
-        <w:numPr>
-          <w:ilvl w:val="0"/>
-          <w:numId w:val="1"/>
-        </w:numPr>
-      </w:pPr>
-      <w:r>
-        <w:t xml:space="preserve">Complete section </w:t>
-      </w:r>
-      <w:r>
-        <w:t>2.4</w:t>
-      </w:r>
-      <w:r>
-        <w:t xml:space="preserve"> of the SRS</w:t>
-      </w:r>
-    </w:p>
-    <w:p>
-      <w:pPr>
-        <w:pStyle w:val="ListParagraph"/>
-        <w:numPr>
-          <w:ilvl w:val="0"/>
-          <w:numId w:val="1"/>
-        </w:numPr>
-      </w:pPr>
-      <w:r>
-        <w:t xml:space="preserve">Complete section </w:t>
-      </w:r>
-      <w:r>
-        <w:t>2.5</w:t>
-      </w:r>
-      <w:r>
-        <w:t xml:space="preserve"> of the SRS</w:t>
-      </w:r>
-    </w:p>
-    <w:p>
-      <w:pPr>
-        <w:pStyle w:val="ListParagraph"/>
-        <w:numPr>
-          <w:ilvl w:val="0"/>
-          <w:numId w:val="1"/>
-        </w:numPr>
-      </w:pPr>
-      <w:r>
-        <w:t xml:space="preserve">Complete section </w:t>
-      </w:r>
-      <w:r>
-        <w:t>2.6</w:t>
-      </w:r>
-      <w:r>
-        <w:t xml:space="preserve"> of the SRS</w:t>
-      </w:r>
-    </w:p>
-    <w:p>
-      <w:pPr>
-        <w:pStyle w:val="ListParagraph"/>
-        <w:numPr>
-          <w:ilvl w:val="0"/>
-          <w:numId w:val="1"/>
-        </w:numPr>
-      </w:pPr>
-      <w:r>
-        <w:t xml:space="preserve">Complete section </w:t>
-      </w:r>
-      <w:r>
-        <w:t>2.7</w:t>
-      </w:r>
-      <w:r>
-        <w:t xml:space="preserve"> of the SRS</w:t>
-      </w:r>
-    </w:p>
-    <w:p>
-      <w:pPr>
-        <w:pStyle w:val="ListParagraph"/>
-        <w:numPr>
-          <w:ilvl w:val="0"/>
-          <w:numId w:val="1"/>
-        </w:numPr>
-      </w:pPr>
-      <w:r>
-        <w:t xml:space="preserve">Complete section </w:t>
-      </w:r>
-      <w:r>
-        <w:t>3.1</w:t>
-      </w:r>
-      <w:r>
-        <w:t xml:space="preserve"> of the SRS</w:t>
-      </w:r>
-    </w:p>
-    <w:p>
-      <w:pPr>
-        <w:pStyle w:val="ListParagraph"/>
-        <w:numPr>
-          <w:ilvl w:val="0"/>
-          <w:numId w:val="1"/>
-        </w:numPr>
-      </w:pPr>
-      <w:r>
-        <w:t xml:space="preserve">Complete section </w:t>
-      </w:r>
-      <w:r>
-        <w:t>3.2</w:t>
-      </w:r>
-      <w:r>
-        <w:t xml:space="preserve"> of the SRS</w:t>
-      </w:r>
-    </w:p>
-    <w:p>
-      <w:pPr>
-        <w:pStyle w:val="ListParagraph"/>
-        <w:numPr>
-          <w:ilvl w:val="0"/>
-          <w:numId w:val="1"/>
-        </w:numPr>
-      </w:pPr>
-      <w:r>
-        <w:t xml:space="preserve">Complete section </w:t>
-      </w:r>
-      <w:r>
-        <w:t>3.3</w:t>
-      </w:r>
-      <w:r>
-        <w:t xml:space="preserve"> of the SRS</w:t>
-      </w:r>
-    </w:p>
-    <w:p>
-      <w:pPr>
-        <w:pStyle w:val="ListParagraph"/>
-        <w:numPr>
-          <w:ilvl w:val="0"/>
-          <w:numId w:val="1"/>
-        </w:numPr>
-      </w:pPr>
-      <w:r>
-        <w:t xml:space="preserve">Complete section </w:t>
-      </w:r>
-      <w:r>
-        <w:t>3.4</w:t>
-      </w:r>
-      <w:r>
-        <w:t xml:space="preserve"> of the SRS</w:t>
-      </w:r>
-    </w:p>
-    <w:p>
-      <w:pPr>
-        <w:pStyle w:val="ListParagraph"/>
-        <w:numPr>
-          <w:ilvl w:val="0"/>
-          <w:numId w:val="1"/>
-        </w:numPr>
-      </w:pPr>
-      <w:r>
-        <w:t xml:space="preserve">Complete section </w:t>
-      </w:r>
-      <w:r>
-        <w:t>4.1</w:t>
-      </w:r>
-      <w:r>
-        <w:t xml:space="preserve"> of the SRS</w:t>
-      </w:r>
-    </w:p>
-    <w:p>
-      <w:pPr>
-        <w:pStyle w:val="ListParagraph"/>
-        <w:numPr>
-          <w:ilvl w:val="0"/>
-          <w:numId w:val="1"/>
-        </w:numPr>
-      </w:pPr>
-      <w:r>
-        <w:t xml:space="preserve">Complete section </w:t>
-      </w:r>
-      <w:r>
-        <w:t>4.2</w:t>
-      </w:r>
-      <w:r>
-        <w:t xml:space="preserve"> of the SRS</w:t>
-      </w:r>
-    </w:p>
-    <w:p>
-      <w:pPr>
-        <w:pStyle w:val="ListParagraph"/>
-        <w:numPr>
-          <w:ilvl w:val="0"/>
-          <w:numId w:val="1"/>
-        </w:numPr>
-      </w:pPr>
-      <w:r>
-        <w:t xml:space="preserve">Complete section </w:t>
-      </w:r>
-      <w:r>
-        <w:t>5.1</w:t>
-      </w:r>
-      <w:r>
-        <w:t xml:space="preserve"> of the SRS</w:t>
-      </w:r>
-    </w:p>
-    <w:p>
-      <w:pPr>
-        <w:pStyle w:val="ListParagraph"/>
-        <w:numPr>
-          <w:ilvl w:val="0"/>
-          <w:numId w:val="1"/>
-        </w:numPr>
-      </w:pPr>
-      <w:r>
-        <w:t xml:space="preserve">Complete section </w:t>
-      </w:r>
-      <w:r>
-        <w:t>5.2</w:t>
-      </w:r>
-      <w:r>
-        <w:t xml:space="preserve"> of the SRS</w:t>
-      </w:r>
-    </w:p>
-    <w:p>
-      <w:pPr>
-        <w:pStyle w:val="ListParagraph"/>
-        <w:numPr>
-          <w:ilvl w:val="0"/>
-          <w:numId w:val="1"/>
-        </w:numPr>
-      </w:pPr>
-      <w:r>
-        <w:t xml:space="preserve">Complete section </w:t>
-      </w:r>
-      <w:r>
-        <w:t>5.3</w:t>
-      </w:r>
-      <w:r>
-        <w:t xml:space="preserve"> of the SRS</w:t>
-      </w:r>
-    </w:p>
-    <w:p>
-      <w:pPr>
-        <w:pStyle w:val="ListParagraph"/>
-        <w:numPr>
-          <w:ilvl w:val="0"/>
-          <w:numId w:val="1"/>
-        </w:numPr>
-      </w:pPr>
-      <w:r>
-        <w:t xml:space="preserve">Complete section </w:t>
-      </w:r>
-      <w:r>
-        <w:t>5.4</w:t>
-      </w:r>
-      <w:r>
-        <w:t xml:space="preserve"> of the SRS</w:t>
-      </w:r>
-    </w:p>
-    <w:p>
-      <w:pPr>
-        <w:pStyle w:val="ListParagraph"/>
-        <w:numPr>
-          <w:ilvl w:val="0"/>
-          <w:numId w:val="1"/>
-        </w:numPr>
-      </w:pPr>
-      <w:r>
-        <w:t xml:space="preserve">Complete section </w:t>
-      </w:r>
-      <w:r>
-        <w:t>5.5</w:t>
-      </w:r>
-      <w:r>
-        <w:t xml:space="preserve"> of the SRS</w:t>
-      </w:r>
-    </w:p>
-    <w:p>
-      <w:pPr>
-        <w:pStyle w:val="ListParagraph"/>
-        <w:numPr>
-          <w:ilvl w:val="0"/>
-          <w:numId w:val="1"/>
-        </w:numPr>
-      </w:pPr>
-      <w:r>
-        <w:t xml:space="preserve">Complete section </w:t>
-      </w:r>
-      <w:r>
-        <w:t>6</w:t>
-      </w:r>
-      <w:r>
-        <w:t xml:space="preserve"> of the SRS</w:t>
-      </w:r>
-    </w:p>
-    <w:p>
-      <w:pPr>
-        <w:pStyle w:val="ListParagraph"/>
-        <w:numPr>
-          <w:ilvl w:val="0"/>
-          <w:numId w:val="1"/>
-        </w:numPr>
-      </w:pPr>
-      <w:r>
-        <w:t xml:space="preserve">Complete section </w:t>
-      </w:r>
-      <w:r>
-        <w:t>Appendix A</w:t>
-      </w:r>
-      <w:r>
-        <w:t xml:space="preserve"> of the SRS</w:t>
-      </w:r>
-    </w:p>
-    <w:p>
-      <w:pPr>
-        <w:pStyle w:val="ListParagraph"/>
-        <w:numPr>
-          <w:ilvl w:val="0"/>
-          <w:numId w:val="1"/>
-        </w:numPr>
-      </w:pPr>
-      <w:r>
-        <w:t>Complete section</w:t>
-      </w:r>
-      <w:r>
-        <w:t xml:space="preserve"> Appendix B</w:t>
-      </w:r>
-      <w:r>
-        <w:t xml:space="preserve"> of the SRS</w:t>
-      </w:r>
-    </w:p>
-    <w:p>
-      <w:pPr>
-        <w:pStyle w:val="ListParagraph"/>
-        <w:numPr>
-          <w:ilvl w:val="0"/>
-          <w:numId w:val="1"/>
-        </w:numPr>
-      </w:pPr>
-      <w:r>
-        <w:t xml:space="preserve">Complete section </w:t>
-      </w:r>
-      <w:r>
-        <w:t>Appendix C</w:t>
-      </w:r>
-      <w:r>
-        <w:t xml:space="preserve"> of the SRS</w:t>
+        <w:t>Complete section 1.3 of the SRS</w:t>
+      </w:r>
+    </w:p>
+    <w:p>
+      <w:pPr>
+        <w:pStyle w:val="ListParagraph"/>
+        <w:numPr>
+          <w:ilvl w:val="0"/>
+          <w:numId w:val="1"/>
+        </w:numPr>
+      </w:pPr>
+      <w:r>
+        <w:t>Complete section 1.4 of the SRS</w:t>
+      </w:r>
+    </w:p>
+    <w:p>
+      <w:pPr>
+        <w:pStyle w:val="ListParagraph"/>
+        <w:numPr>
+          <w:ilvl w:val="0"/>
+          <w:numId w:val="1"/>
+        </w:numPr>
+      </w:pPr>
+      <w:r>
+        <w:t>Complete section 1.5 of the SRS</w:t>
+      </w:r>
+    </w:p>
+    <w:p>
+      <w:pPr>
+        <w:pStyle w:val="ListParagraph"/>
+        <w:numPr>
+          <w:ilvl w:val="0"/>
+          <w:numId w:val="1"/>
+        </w:numPr>
+      </w:pPr>
+      <w:r>
+        <w:t>Complete section 2.1 of the SRS</w:t>
+      </w:r>
+    </w:p>
+    <w:p>
+      <w:pPr>
+        <w:pStyle w:val="ListParagraph"/>
+        <w:numPr>
+          <w:ilvl w:val="0"/>
+          <w:numId w:val="1"/>
+        </w:numPr>
+      </w:pPr>
+      <w:r>
+        <w:t>Complete section 2.2 of the SRS</w:t>
+      </w:r>
+    </w:p>
+    <w:p>
+      <w:pPr>
+        <w:pStyle w:val="ListParagraph"/>
+        <w:numPr>
+          <w:ilvl w:val="0"/>
+          <w:numId w:val="1"/>
+        </w:numPr>
+      </w:pPr>
+      <w:r>
+        <w:t>Complete section 2.3 of the SRS</w:t>
+      </w:r>
+    </w:p>
+    <w:p>
+      <w:pPr>
+        <w:pStyle w:val="ListParagraph"/>
+        <w:numPr>
+          <w:ilvl w:val="0"/>
+          <w:numId w:val="1"/>
+        </w:numPr>
+      </w:pPr>
+      <w:r>
+        <w:t>Complete section 2.4 of the SRS</w:t>
+      </w:r>
+    </w:p>
+    <w:p>
+      <w:pPr>
+        <w:pStyle w:val="ListParagraph"/>
+        <w:numPr>
+          <w:ilvl w:val="0"/>
+          <w:numId w:val="1"/>
+        </w:numPr>
+      </w:pPr>
+      <w:r>
+        <w:t>Complete section 2.5 of the SRS</w:t>
+      </w:r>
+    </w:p>
+    <w:p>
+      <w:pPr>
+        <w:pStyle w:val="ListParagraph"/>
+        <w:numPr>
+          <w:ilvl w:val="0"/>
+          <w:numId w:val="1"/>
+        </w:numPr>
+      </w:pPr>
+      <w:r>
+        <w:t>Complete section 2.6 of the SRS</w:t>
+      </w:r>
+    </w:p>
+    <w:p>
+      <w:pPr>
+        <w:pStyle w:val="ListParagraph"/>
+        <w:numPr>
+          <w:ilvl w:val="0"/>
+          <w:numId w:val="1"/>
+        </w:numPr>
+      </w:pPr>
+      <w:r>
+        <w:t>Complete section 2.7 of the SRS</w:t>
+      </w:r>
+    </w:p>
+    <w:p>
+      <w:pPr>
+        <w:pStyle w:val="ListParagraph"/>
+        <w:numPr>
+          <w:ilvl w:val="0"/>
+          <w:numId w:val="1"/>
+        </w:numPr>
+      </w:pPr>
+      <w:r>
+        <w:t>Complete section 3.1 of the SRS</w:t>
+      </w:r>
+    </w:p>
+    <w:p>
+      <w:pPr>
+        <w:pStyle w:val="ListParagraph"/>
+        <w:numPr>
+          <w:ilvl w:val="0"/>
+          <w:numId w:val="1"/>
+        </w:numPr>
+      </w:pPr>
+      <w:r>
+        <w:t>Complete section 3.2 of the SRS</w:t>
+      </w:r>
+    </w:p>
+    <w:p>
+      <w:pPr>
+        <w:pStyle w:val="ListParagraph"/>
+        <w:numPr>
+          <w:ilvl w:val="0"/>
+          <w:numId w:val="1"/>
+        </w:numPr>
+      </w:pPr>
+      <w:r>
+        <w:t>Complete section 3.3 of the SRS</w:t>
+      </w:r>
+    </w:p>
+    <w:p>
+      <w:pPr>
+        <w:pStyle w:val="ListParagraph"/>
+        <w:numPr>
+          <w:ilvl w:val="0"/>
+          <w:numId w:val="1"/>
+        </w:numPr>
+      </w:pPr>
+      <w:r>
+        <w:t>Complete section 3.4 of the SRS</w:t>
+      </w:r>
+    </w:p>
+    <w:p>
+      <w:pPr>
+        <w:pStyle w:val="ListParagraph"/>
+        <w:numPr>
+          <w:ilvl w:val="0"/>
+          <w:numId w:val="1"/>
+        </w:numPr>
+      </w:pPr>
+      <w:r>
+        <w:t>Complete section 4.1 of the SRS</w:t>
+      </w:r>
+    </w:p>
+    <w:p>
+      <w:pPr>
+        <w:pStyle w:val="ListParagraph"/>
+        <w:numPr>
+          <w:ilvl w:val="0"/>
+          <w:numId w:val="1"/>
+        </w:numPr>
+      </w:pPr>
+      <w:r>
+        <w:t>Complete section 4.2 of the SRS</w:t>
+      </w:r>
+    </w:p>
+    <w:p>
+      <w:pPr>
+        <w:pStyle w:val="ListParagraph"/>
+        <w:numPr>
+          <w:ilvl w:val="0"/>
+          <w:numId w:val="1"/>
+        </w:numPr>
+      </w:pPr>
+      <w:r>
+        <w:t>Complete section 5.1 of the SRS</w:t>
+      </w:r>
+    </w:p>
+    <w:p>
+      <w:pPr>
+        <w:pStyle w:val="ListParagraph"/>
+        <w:numPr>
+          <w:ilvl w:val="0"/>
+          <w:numId w:val="1"/>
+        </w:numPr>
+      </w:pPr>
+      <w:r>
+        <w:t>Complete section 5.2 of the SRS</w:t>
+      </w:r>
+    </w:p>
+    <w:p>
+      <w:pPr>
+        <w:pStyle w:val="ListParagraph"/>
+        <w:numPr>
+          <w:ilvl w:val="0"/>
+          <w:numId w:val="1"/>
+        </w:numPr>
+      </w:pPr>
+      <w:r>
+        <w:t>Complete section 5.3 of the SRS</w:t>
+      </w:r>
+    </w:p>
+    <w:p>
+      <w:pPr>
+        <w:pStyle w:val="ListParagraph"/>
+        <w:numPr>
+          <w:ilvl w:val="0"/>
+          <w:numId w:val="1"/>
+        </w:numPr>
+      </w:pPr>
+      <w:r>
+        <w:t>Complete section 5.4 of the SRS</w:t>
+      </w:r>
+    </w:p>
+    <w:p>
+      <w:pPr>
+        <w:pStyle w:val="ListParagraph"/>
+        <w:numPr>
+          <w:ilvl w:val="0"/>
+          <w:numId w:val="1"/>
+        </w:numPr>
+      </w:pPr>
+      <w:r>
+        <w:t>Complete section 5.5 of the SRS</w:t>
+      </w:r>
+    </w:p>
+    <w:p>
+      <w:pPr>
+        <w:pStyle w:val="ListParagraph"/>
+        <w:numPr>
+          <w:ilvl w:val="0"/>
+          <w:numId w:val="1"/>
+        </w:numPr>
+      </w:pPr>
+      <w:r>
+        <w:t>Complete section 6 of the SRS</w:t>
+      </w:r>
+    </w:p>
+    <w:p>
+      <w:pPr>
+        <w:pStyle w:val="ListParagraph"/>
+        <w:numPr>
+          <w:ilvl w:val="0"/>
+          <w:numId w:val="1"/>
+        </w:numPr>
+      </w:pPr>
+      <w:r>
+        <w:t>Complete section Appendix A of the SRS</w:t>
+      </w:r>
+    </w:p>
+    <w:p>
+      <w:pPr>
+        <w:pStyle w:val="ListParagraph"/>
+        <w:numPr>
+          <w:ilvl w:val="0"/>
+          <w:numId w:val="1"/>
+        </w:numPr>
+      </w:pPr>
+      <w:r>
+        <w:t>Complete section Appendix B of the SRS</w:t>
+      </w:r>
+    </w:p>
+    <w:p>
+      <w:pPr>
+        <w:pStyle w:val="ListParagraph"/>
+        <w:numPr>
+          <w:ilvl w:val="0"/>
+          <w:numId w:val="1"/>
+        </w:numPr>
+      </w:pPr>
+      <w:r>
+        <w:t>Complete section Appendix C of the SRS</w:t>
       </w:r>
     </w:p>
     <w:sectPr>
@@ -1245,6 +1074,7 @@
     <w:lsdException w:name="HTML Sample" w:semiHidden="1" w:unhideWhenUsed="1"/>
     <w:lsdException w:name="HTML Typewriter" w:semiHidden="1" w:unhideWhenUsed="1"/>
     <w:lsdException w:name="HTML Variable" w:semiHidden="1" w:unhideWhenUsed="1"/>
+    <w:lsdException w:name="Normal Table" w:semiHidden="1" w:unhideWhenUsed="1"/>
     <w:lsdException w:name="annotation subject" w:semiHidden="1" w:unhideWhenUsed="1"/>
     <w:lsdException w:name="No List" w:semiHidden="1" w:unhideWhenUsed="1"/>
     <w:lsdException w:name="Outline List 1" w:semiHidden="1" w:unhideWhenUsed="1"/>
@@ -1291,8 +1121,10 @@
     <w:lsdException w:name="Table Subtle 2" w:semiHidden="1" w:unhideWhenUsed="1"/>
     <w:lsdException w:name="Table Web 1" w:semiHidden="1" w:unhideWhenUsed="1"/>
     <w:lsdException w:name="Table Web 2" w:semiHidden="1" w:unhideWhenUsed="1"/>
+    <w:lsdException w:name="Table Web 3" w:semiHidden="1" w:unhideWhenUsed="1"/>
     <w:lsdException w:name="Balloon Text" w:semiHidden="1" w:unhideWhenUsed="1"/>
     <w:lsdException w:name="Table Grid" w:uiPriority="39"/>
+    <w:lsdException w:name="Table Theme" w:semiHidden="1" w:unhideWhenUsed="1"/>
     <w:lsdException w:name="Placeholder Text" w:semiHidden="1"/>
     <w:lsdException w:name="No Spacing" w:uiPriority="1" w:qFormat="1"/>
     <w:lsdException w:name="Light Shading" w:uiPriority="60"/>

</xml_diff>